<commit_message>
updated codes and UIs
</commit_message>
<xml_diff>
--- a/template/report_template.docx
+++ b/template/report_template.docx
@@ -389,10 +389,11 @@
             </w:pPr>
             <w:r>
               <w:rPr>
-                <w:noProof/>
-                <w:snapToGrid/>
-              </w:rPr>
-              <w:t>7,394 kN</w:t>
+                <w:rFonts w:hint="eastAsia"/>
+                <w:noProof/>
+                <w:snapToGrid/>
+              </w:rPr>
+              <w:t>마이다스 참조</w:t>
             </w:r>
           </w:p>
         </w:tc>
@@ -416,10 +417,11 @@
             </w:pPr>
             <w:r>
               <w:rPr>
-                <w:noProof/>
-                <w:snapToGrid/>
-              </w:rPr>
-              <w:t>9,816 kN</w:t>
+                <w:rFonts w:hint="eastAsia"/>
+                <w:noProof/>
+                <w:snapToGrid/>
+              </w:rPr>
+              <w:t>마이다스 참조</w:t>
             </w:r>
           </w:p>
         </w:tc>
@@ -3066,13 +3068,7 @@
     <w:p/>
     <w:p/>
     <w:p/>
-    <w:p>
-      <w:pPr>
-        <w:rPr>
-          <w:rFonts w:hint="eastAsia"/>
-        </w:rPr>
-      </w:pPr>
-    </w:p>
+    <w:p/>
     <w:p>
       <w:pPr>
         <w:pStyle w:val="ac"/>
@@ -3441,7 +3437,6 @@
     <w:p>
       <w:pPr>
         <w:rPr>
-          <w:rFonts w:hint="eastAsia"/>
           <w:noProof/>
           <w:snapToGrid/>
         </w:rPr>
@@ -5406,9 +5401,9 @@
             </wp:anchor>
           </w:drawing>
         </mc:Choice>
-        <mc:Fallback xmlns:w16du="http://schemas.microsoft.com/office/word/2023/wordml/word16du">
+        <mc:Fallback>
           <w:pict>
-            <v:line w14:anchorId="5556CF36" id="Line 26" o:spid="_x0000_s1026" style="position:absolute;left:0;text-align:left;z-index:251661312;visibility:visible;mso-wrap-style:square;mso-width-percent:0;mso-height-percent:0;mso-wrap-distance-left:9pt;mso-wrap-distance-top:0;mso-wrap-distance-right:9pt;mso-wrap-distance-bottom:0;mso-position-horizontal:absolute;mso-position-horizontal-relative:text;mso-position-vertical:absolute;mso-position-vertical-relative:text;mso-width-percent:0;mso-height-percent:0;mso-width-relative:page;mso-height-relative:page" from="-1.65pt,11.65pt" to="485pt,11.65pt" o:gfxdata="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" strokecolor="#333" strokeweight="1.8pt"/>
+            <v:line w14:anchorId="43440DAB" id="Line 26" o:spid="_x0000_s1026" style="position:absolute;left:0;text-align:left;z-index:251661312;visibility:visible;mso-wrap-style:square;mso-width-percent:0;mso-height-percent:0;mso-wrap-distance-left:9pt;mso-wrap-distance-top:0;mso-wrap-distance-right:9pt;mso-wrap-distance-bottom:0;mso-position-horizontal:absolute;mso-position-horizontal-relative:text;mso-position-vertical:absolute;mso-position-vertical-relative:text;mso-width-percent:0;mso-height-percent:0;mso-width-relative:page;mso-height-relative:page" from="-1.65pt,11.65pt" to="485pt,11.65pt" o:gfxdata="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" strokecolor="#333" strokeweight="1.8pt"/>
           </w:pict>
         </mc:Fallback>
       </mc:AlternateContent>
@@ -5976,9 +5971,9 @@
             </wp:anchor>
           </w:drawing>
         </mc:Choice>
-        <mc:Fallback xmlns:w16du="http://schemas.microsoft.com/office/word/2023/wordml/word16du">
+        <mc:Fallback>
           <w:pict>
-            <v:line w14:anchorId="45553F39" id="Line 25" o:spid="_x0000_s1026" style="position:absolute;left:0;text-align:left;z-index:251663360;visibility:visible;mso-wrap-style:square;mso-width-percent:0;mso-height-percent:0;mso-wrap-distance-left:9pt;mso-wrap-distance-top:0;mso-wrap-distance-right:9pt;mso-wrap-distance-bottom:0;mso-position-horizontal:absolute;mso-position-horizontal-relative:text;mso-position-vertical:absolute;mso-position-vertical-relative:text;mso-width-percent:0;mso-height-percent:0;mso-width-relative:page;mso-height-relative:page" from="-1.4pt,1.4pt" to="485pt,1.4pt" o:gfxdata="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" strokecolor="#333" strokeweight="1.8pt"/>
+            <v:line w14:anchorId="3A174346" id="Line 25" o:spid="_x0000_s1026" style="position:absolute;left:0;text-align:left;z-index:251663360;visibility:visible;mso-wrap-style:square;mso-width-percent:0;mso-height-percent:0;mso-wrap-distance-left:9pt;mso-wrap-distance-top:0;mso-wrap-distance-right:9pt;mso-wrap-distance-bottom:0;mso-position-horizontal:absolute;mso-position-horizontal-relative:text;mso-position-vertical:absolute;mso-position-vertical-relative:text;mso-width-percent:0;mso-height-percent:0;mso-width-relative:page;mso-height-relative:page" from="-1.4pt,1.4pt" to="485pt,1.4pt" o:gfxdata="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" strokecolor="#333" strokeweight="1.8pt"/>
           </w:pict>
         </mc:Fallback>
       </mc:AlternateContent>

</xml_diff>